<commit_message>
Pré-projeto: introdução e metodologia
</commit_message>
<xml_diff>
--- a/Assuntos próxima Reunião.docx
+++ b/Assuntos próxima Reunião.docx
@@ -421,15 +421,7 @@
           <w:szCs w:val="40"/>
           <w:lang w:val="pt-BR"/>
         </w:rPr>
-        <w:t xml:space="preserve"> ao sistema Web?</w:t>
-      </w:r>
-      <w:r>
-        <w:rPr>
-          <w:sz w:val="40"/>
-          <w:szCs w:val="40"/>
-          <w:lang w:val="pt-BR"/>
-        </w:rPr>
-        <w:t xml:space="preserve"> </w:t>
+        <w:t xml:space="preserve"> ao sistema Web? </w:t>
       </w:r>
     </w:p>
     <w:p>
@@ -666,6 +658,8 @@
         </w:rPr>
         <w:t xml:space="preserve">Mencionar uma extensão para navegador para leitura do </w:t>
       </w:r>
+      <w:bookmarkStart w:id="0" w:name="_GoBack"/>
+      <w:bookmarkEnd w:id="0"/>
       <w:proofErr w:type="spellStart"/>
       <w:r>
         <w:rPr>
@@ -731,11 +725,11 @@
         </w:rPr>
         <w:t xml:space="preserve"> </w:t>
       </w:r>
-      <w:bookmarkStart w:id="0" w:name="_GoBack"/>
-      <w:bookmarkEnd w:id="0"/>
-    </w:p>
-    <w:p>
-      <w:pPr>
+    </w:p>
+    <w:p>
+      <w:pPr>
+        <w:pStyle w:val="PargrafodaLista"/>
+        <w:ind w:left="1440"/>
         <w:jc w:val="both"/>
         <w:rPr>
           <w:sz w:val="40"/>
@@ -743,6 +737,39 @@
           <w:lang w:val="pt-BR"/>
         </w:rPr>
       </w:pPr>
+    </w:p>
+    <w:p>
+      <w:pPr>
+        <w:pStyle w:val="PargrafodaLista"/>
+        <w:numPr>
+          <w:ilvl w:val="0"/>
+          <w:numId w:val="1"/>
+        </w:numPr>
+        <w:jc w:val="center"/>
+        <w:rPr>
+          <w:sz w:val="40"/>
+          <w:szCs w:val="40"/>
+          <w:lang w:val="pt-BR"/>
+        </w:rPr>
+      </w:pPr>
+      <w:proofErr w:type="spellStart"/>
+      <w:r>
+        <w:rPr>
+          <w:sz w:val="40"/>
+          <w:szCs w:val="40"/>
+          <w:lang w:val="pt-BR"/>
+        </w:rPr>
+        <w:t>Pré</w:t>
+      </w:r>
+      <w:proofErr w:type="spellEnd"/>
+      <w:r>
+        <w:rPr>
+          <w:sz w:val="40"/>
+          <w:szCs w:val="40"/>
+          <w:lang w:val="pt-BR"/>
+        </w:rPr>
+        <w:t xml:space="preserve"> Projeto</w:t>
+      </w:r>
     </w:p>
     <w:sectPr>
       <w:pgSz w:w="12240" w:h="15840"/>
@@ -845,7 +872,7 @@
   <w:abstractNum w:abstractNumId="1" w15:restartNumberingAfterBreak="0">
     <w:nsid w:val="7FDA1344"/>
     <w:multiLevelType w:val="hybridMultilevel"/>
-    <w:tmpl w:val="E222E7F2"/>
+    <w:tmpl w:val="4C0CFEF0"/>
     <w:lvl w:ilvl="0" w:tplc="0409000F">
       <w:start w:val="1"/>
       <w:numFmt w:val="decimal"/>

</xml_diff>